<commit_message>
created a time-balanced negative set
</commit_message>
<xml_diff>
--- a/project_evolution_diary.docx
+++ b/project_evolution_diary.docx
@@ -8519,6 +8519,181 @@
           <w:szCs w:val="20"/>
         </w:rPr>
         <w:t>(38 rows)</w:t>
+      </w:r>
+    </w:p>
+    <w:p>
+      <w:pPr>
+        <w:tabs>
+          <w:tab w:val="left" w:pos="560"/>
+          <w:tab w:val="left" w:pos="1120"/>
+          <w:tab w:val="left" w:pos="1680"/>
+          <w:tab w:val="left" w:pos="2240"/>
+          <w:tab w:val="left" w:pos="2800"/>
+          <w:tab w:val="left" w:pos="3360"/>
+          <w:tab w:val="left" w:pos="3920"/>
+          <w:tab w:val="left" w:pos="4480"/>
+          <w:tab w:val="left" w:pos="5040"/>
+          <w:tab w:val="left" w:pos="5600"/>
+          <w:tab w:val="left" w:pos="6160"/>
+          <w:tab w:val="left" w:pos="6720"/>
+        </w:tabs>
+        <w:autoSpaceDE w:val="0"/>
+        <w:autoSpaceDN w:val="0"/>
+        <w:adjustRightInd w:val="0"/>
+        <w:rPr>
+          <w:rFonts w:ascii="Monaco" w:hAnsi="Monaco" w:cs="Monaco"/>
+          <w:color w:val="000000" w:themeColor="text1"/>
+          <w:sz w:val="20"/>
+          <w:szCs w:val="20"/>
+        </w:rPr>
+      </w:pPr>
+    </w:p>
+    <w:p>
+      <w:pPr>
+        <w:tabs>
+          <w:tab w:val="left" w:pos="560"/>
+          <w:tab w:val="left" w:pos="1120"/>
+          <w:tab w:val="left" w:pos="1680"/>
+          <w:tab w:val="left" w:pos="2240"/>
+          <w:tab w:val="left" w:pos="2800"/>
+          <w:tab w:val="left" w:pos="3360"/>
+          <w:tab w:val="left" w:pos="3920"/>
+          <w:tab w:val="left" w:pos="4480"/>
+          <w:tab w:val="left" w:pos="5040"/>
+          <w:tab w:val="left" w:pos="5600"/>
+          <w:tab w:val="left" w:pos="6160"/>
+          <w:tab w:val="left" w:pos="6720"/>
+        </w:tabs>
+        <w:autoSpaceDE w:val="0"/>
+        <w:autoSpaceDN w:val="0"/>
+        <w:adjustRightInd w:val="0"/>
+        <w:rPr>
+          <w:rFonts w:ascii="Monaco" w:hAnsi="Monaco" w:cs="Monaco"/>
+          <w:color w:val="000000" w:themeColor="text1"/>
+          <w:sz w:val="20"/>
+          <w:szCs w:val="20"/>
+          <w:highlight w:val="red"/>
+        </w:rPr>
+      </w:pPr>
+      <w:r>
+        <w:rPr>
+          <w:rFonts w:ascii="Monaco" w:hAnsi="Monaco" w:cs="Monaco"/>
+          <w:color w:val="000000" w:themeColor="text1"/>
+          <w:sz w:val="20"/>
+          <w:szCs w:val="20"/>
+          <w:highlight w:val="red"/>
+        </w:rPr>
+        <w:t>F</w:t>
+      </w:r>
+      <w:r>
+        <w:rPr>
+          <w:rFonts w:ascii="Monaco" w:hAnsi="Monaco" w:cs="Monaco"/>
+          <w:color w:val="000000" w:themeColor="text1"/>
+          <w:sz w:val="20"/>
+          <w:szCs w:val="20"/>
+          <w:highlight w:val="red"/>
+        </w:rPr>
+        <w:t>or lab results select min, max, and delta (max-min)</w:t>
+      </w:r>
+    </w:p>
+    <w:p>
+      <w:pPr>
+        <w:tabs>
+          <w:tab w:val="left" w:pos="560"/>
+          <w:tab w:val="left" w:pos="1120"/>
+          <w:tab w:val="left" w:pos="1680"/>
+          <w:tab w:val="left" w:pos="2240"/>
+          <w:tab w:val="left" w:pos="2800"/>
+          <w:tab w:val="left" w:pos="3360"/>
+          <w:tab w:val="left" w:pos="3920"/>
+          <w:tab w:val="left" w:pos="4480"/>
+          <w:tab w:val="left" w:pos="5040"/>
+          <w:tab w:val="left" w:pos="5600"/>
+          <w:tab w:val="left" w:pos="6160"/>
+          <w:tab w:val="left" w:pos="6720"/>
+        </w:tabs>
+        <w:autoSpaceDE w:val="0"/>
+        <w:autoSpaceDN w:val="0"/>
+        <w:adjustRightInd w:val="0"/>
+        <w:rPr>
+          <w:rFonts w:ascii="Monaco" w:hAnsi="Monaco" w:cs="Monaco"/>
+          <w:color w:val="000000" w:themeColor="text1"/>
+          <w:sz w:val="20"/>
+          <w:szCs w:val="20"/>
+        </w:rPr>
+      </w:pPr>
+      <w:r>
+        <w:rPr>
+          <w:rFonts w:ascii="Monaco" w:hAnsi="Monaco" w:cs="Monaco"/>
+          <w:color w:val="000000" w:themeColor="text1"/>
+          <w:sz w:val="20"/>
+          <w:szCs w:val="20"/>
+          <w:highlight w:val="red"/>
+        </w:rPr>
+        <w:t>For vital periodic, since the data is unverified and can be noisy take 10</w:t>
+      </w:r>
+      <w:r>
+        <w:rPr>
+          <w:rFonts w:ascii="Monaco" w:hAnsi="Monaco" w:cs="Monaco"/>
+          <w:color w:val="000000" w:themeColor="text1"/>
+          <w:sz w:val="20"/>
+          <w:szCs w:val="20"/>
+          <w:highlight w:val="red"/>
+          <w:vertAlign w:val="superscript"/>
+        </w:rPr>
+        <w:t>th</w:t>
+      </w:r>
+      <w:r>
+        <w:rPr>
+          <w:rFonts w:ascii="Monaco" w:hAnsi="Monaco" w:cs="Monaco"/>
+          <w:color w:val="000000" w:themeColor="text1"/>
+          <w:sz w:val="20"/>
+          <w:szCs w:val="20"/>
+          <w:highlight w:val="red"/>
+        </w:rPr>
+        <w:t>, 50</w:t>
+      </w:r>
+      <w:r>
+        <w:rPr>
+          <w:rFonts w:ascii="Monaco" w:hAnsi="Monaco" w:cs="Monaco"/>
+          <w:color w:val="000000" w:themeColor="text1"/>
+          <w:sz w:val="20"/>
+          <w:szCs w:val="20"/>
+          <w:highlight w:val="red"/>
+          <w:vertAlign w:val="superscript"/>
+        </w:rPr>
+        <w:t>th</w:t>
+      </w:r>
+      <w:r>
+        <w:rPr>
+          <w:rFonts w:ascii="Monaco" w:hAnsi="Monaco" w:cs="Monaco"/>
+          <w:color w:val="000000" w:themeColor="text1"/>
+          <w:sz w:val="20"/>
+          <w:szCs w:val="20"/>
+          <w:highlight w:val="red"/>
+        </w:rPr>
+        <w:t xml:space="preserve"> and 90</w:t>
+      </w:r>
+      <w:r>
+        <w:rPr>
+          <w:rFonts w:ascii="Monaco" w:hAnsi="Monaco" w:cs="Monaco"/>
+          <w:color w:val="000000" w:themeColor="text1"/>
+          <w:sz w:val="20"/>
+          <w:szCs w:val="20"/>
+          <w:highlight w:val="red"/>
+          <w:vertAlign w:val="superscript"/>
+        </w:rPr>
+        <w:t>th</w:t>
+      </w:r>
+      <w:r>
+        <w:rPr>
+          <w:rFonts w:ascii="Monaco" w:hAnsi="Monaco" w:cs="Monaco"/>
+          <w:color w:val="000000" w:themeColor="text1"/>
+          <w:sz w:val="20"/>
+          <w:szCs w:val="20"/>
+          <w:highlight w:val="red"/>
+        </w:rPr>
+        <w:t xml:space="preserve"> percentiles</w:t>
       </w:r>
     </w:p>
     <w:p>

</xml_diff>